<commit_message>
Add dChapter 1: 1.2 Existing System
</commit_message>
<xml_diff>
--- a/Synopsis.docx
+++ b/Synopsis.docx
@@ -494,7 +494,25 @@
           <w:sz w:val="24"/>
           <w:szCs w:val="24"/>
         </w:rPr>
-        <w:t>Upon login, administrators access a feature-rich Admin Dashboard. Here, they can efficiently manage user accounts, create, modify, and deactivate profiles, ensuring smooth user management. The dashboard offers advanced achievement management tools, allowing administrators to view accomplishments based on various criteria such as class, student, and discipline. Detailed search options, including enrollment numbers and specific disciplines, facilitate quick data retrieval. Administrators can generate comprehensive reports with charts and graphs, offering valuable insights into achievements over different periods. Additionally, the system enables administrators to assign classes to faculty members for optimized task distribution.</w:t>
+        <w:t xml:space="preserve">Upon login, administrators access a feature-rich Admin Dashboard. Here, they can efficiently manage user accounts, create, modify, and deactivate profiles, ensuring smooth user management. The dashboard offers advanced achievement management tools, allowing administrators to view accomplishments based on various criteria such as class, student, and discipline. Detailed search options, including </w:t>
+      </w:r>
+      <w:proofErr w:type="spellStart"/>
+      <w:r>
+        <w:rPr>
+          <w:rFonts w:ascii="Times New Roman" w:hAnsi="Times New Roman" w:cs="Times New Roman"/>
+          <w:sz w:val="24"/>
+          <w:szCs w:val="24"/>
+        </w:rPr>
+        <w:t>enrollment</w:t>
+      </w:r>
+      <w:proofErr w:type="spellEnd"/>
+      <w:r>
+        <w:rPr>
+          <w:rFonts w:ascii="Times New Roman" w:hAnsi="Times New Roman" w:cs="Times New Roman"/>
+          <w:sz w:val="24"/>
+          <w:szCs w:val="24"/>
+        </w:rPr>
+        <w:t xml:space="preserve"> numbers and specific disciplines, facilitate quick data retrieval. Administrators can generate comprehensive reports with charts and graphs, offering valuable insights into achievements over different periods. Additionally, the system enables administrators to assign classes to faculty members for optimized task distribution.</w:t>
       </w:r>
     </w:p>
     <w:p>
@@ -3216,6 +3234,358 @@
         <w:jc w:val="both"/>
         <w:rPr>
           <w:rFonts w:ascii="Times New Roman" w:hAnsi="Times New Roman" w:cs="Times New Roman"/>
+          <w:sz w:val="28"/>
+          <w:szCs w:val="28"/>
+        </w:rPr>
+      </w:pPr>
+      <w:r>
+        <w:rPr>
+          <w:rFonts w:ascii="Times New Roman" w:hAnsi="Times New Roman" w:cs="Times New Roman"/>
+          <w:b/>
+          <w:bCs/>
+          <w:sz w:val="28"/>
+          <w:szCs w:val="28"/>
+        </w:rPr>
+        <w:t>1.2 Introduction - Existing System</w:t>
+      </w:r>
+    </w:p>
+    <w:p>
+      <w:pPr>
+        <w:jc w:val="both"/>
+        <w:rPr>
+          <w:rFonts w:ascii="Times New Roman" w:hAnsi="Times New Roman" w:cs="Times New Roman"/>
+          <w:sz w:val="24"/>
+          <w:szCs w:val="24"/>
+        </w:rPr>
+      </w:pPr>
+      <w:r>
+        <w:rPr>
+          <w:rFonts w:ascii="Times New Roman" w:hAnsi="Times New Roman" w:cs="Times New Roman"/>
+          <w:sz w:val="24"/>
+          <w:szCs w:val="24"/>
+        </w:rPr>
+        <w:t xml:space="preserve">The current system in place for managing student-related activities at the Institute of Information Technology &amp; Management (IITM) relies heavily on manual paperwork. As of now, there is no dedicated software specifically designed for this purpose. This implies that various tasks related to student management, including </w:t>
+      </w:r>
+      <w:proofErr w:type="spellStart"/>
+      <w:r>
+        <w:rPr>
+          <w:rFonts w:ascii="Times New Roman" w:hAnsi="Times New Roman" w:cs="Times New Roman"/>
+          <w:sz w:val="24"/>
+          <w:szCs w:val="24"/>
+        </w:rPr>
+        <w:t>enrollment</w:t>
+      </w:r>
+      <w:proofErr w:type="spellEnd"/>
+      <w:r>
+        <w:rPr>
+          <w:rFonts w:ascii="Times New Roman" w:hAnsi="Times New Roman" w:cs="Times New Roman"/>
+          <w:sz w:val="24"/>
+          <w:szCs w:val="24"/>
+        </w:rPr>
+        <w:t>, course registration, attendance tracking, grading, and record-keeping, are predominantly handled through physical documentation.</w:t>
+      </w:r>
+    </w:p>
+    <w:p>
+      <w:pPr>
+        <w:jc w:val="both"/>
+        <w:rPr>
+          <w:rFonts w:ascii="Times New Roman" w:hAnsi="Times New Roman" w:cs="Times New Roman"/>
+          <w:sz w:val="24"/>
+          <w:szCs w:val="24"/>
+        </w:rPr>
+      </w:pPr>
+      <w:r>
+        <w:rPr>
+          <w:rFonts w:ascii="Times New Roman" w:hAnsi="Times New Roman" w:cs="Times New Roman"/>
+          <w:b/>
+          <w:bCs/>
+          <w:sz w:val="24"/>
+          <w:szCs w:val="24"/>
+        </w:rPr>
+        <w:t>Strengths of the Existing System:</w:t>
+      </w:r>
+    </w:p>
+    <w:p>
+      <w:pPr>
+        <w:numPr>
+          <w:ilvl w:val="0"/>
+          <w:numId w:val="6"/>
+        </w:numPr>
+        <w:jc w:val="both"/>
+        <w:rPr>
+          <w:rFonts w:ascii="Times New Roman" w:hAnsi="Times New Roman" w:cs="Times New Roman"/>
+          <w:sz w:val="24"/>
+          <w:szCs w:val="24"/>
+        </w:rPr>
+      </w:pPr>
+      <w:r>
+        <w:rPr>
+          <w:rFonts w:ascii="Times New Roman" w:hAnsi="Times New Roman" w:cs="Times New Roman"/>
+          <w:b/>
+          <w:bCs/>
+          <w:sz w:val="24"/>
+          <w:szCs w:val="24"/>
+        </w:rPr>
+        <w:t>Familiarity:</w:t>
+      </w:r>
+      <w:r>
+        <w:rPr>
+          <w:rFonts w:ascii="Times New Roman" w:hAnsi="Times New Roman" w:cs="Times New Roman"/>
+          <w:sz w:val="24"/>
+          <w:szCs w:val="24"/>
+        </w:rPr>
+        <w:t xml:space="preserve"> The reliance on paperwork may be familiar and comfortable for staff who have been using this system for an extended period.</w:t>
+      </w:r>
+    </w:p>
+    <w:p>
+      <w:pPr>
+        <w:numPr>
+          <w:ilvl w:val="0"/>
+          <w:numId w:val="6"/>
+        </w:numPr>
+        <w:jc w:val="both"/>
+        <w:rPr>
+          <w:rFonts w:ascii="Times New Roman" w:hAnsi="Times New Roman" w:cs="Times New Roman"/>
+          <w:sz w:val="24"/>
+          <w:szCs w:val="24"/>
+        </w:rPr>
+      </w:pPr>
+      <w:r>
+        <w:rPr>
+          <w:rFonts w:ascii="Times New Roman" w:hAnsi="Times New Roman" w:cs="Times New Roman"/>
+          <w:b/>
+          <w:bCs/>
+          <w:sz w:val="24"/>
+          <w:szCs w:val="24"/>
+        </w:rPr>
+        <w:t>Low Initial Investment:</w:t>
+      </w:r>
+      <w:r>
+        <w:rPr>
+          <w:rFonts w:ascii="Times New Roman" w:hAnsi="Times New Roman" w:cs="Times New Roman"/>
+          <w:sz w:val="24"/>
+          <w:szCs w:val="24"/>
+        </w:rPr>
+        <w:t xml:space="preserve"> Since no specialized software has been implemented, there was no initial cost associated with procuring or developing student management software.</w:t>
+      </w:r>
+    </w:p>
+    <w:p>
+      <w:pPr>
+        <w:numPr>
+          <w:ilvl w:val="0"/>
+          <w:numId w:val="6"/>
+        </w:numPr>
+        <w:jc w:val="both"/>
+        <w:rPr>
+          <w:rFonts w:ascii="Times New Roman" w:hAnsi="Times New Roman" w:cs="Times New Roman"/>
+          <w:sz w:val="24"/>
+          <w:szCs w:val="24"/>
+        </w:rPr>
+      </w:pPr>
+      <w:r>
+        <w:rPr>
+          <w:rFonts w:ascii="Times New Roman" w:hAnsi="Times New Roman" w:cs="Times New Roman"/>
+          <w:b/>
+          <w:bCs/>
+          <w:sz w:val="24"/>
+          <w:szCs w:val="24"/>
+        </w:rPr>
+        <w:t>No Technical Requirements:</w:t>
+      </w:r>
+      <w:r>
+        <w:rPr>
+          <w:rFonts w:ascii="Times New Roman" w:hAnsi="Times New Roman" w:cs="Times New Roman"/>
+          <w:sz w:val="24"/>
+          <w:szCs w:val="24"/>
+        </w:rPr>
+        <w:t xml:space="preserve"> As there is no software to install or maintain, there are no technical requirements beyond basic office equipment like paper, pens, and filing cabinets.</w:t>
+      </w:r>
+    </w:p>
+    <w:p>
+      <w:pPr>
+        <w:jc w:val="both"/>
+        <w:rPr>
+          <w:rFonts w:ascii="Times New Roman" w:hAnsi="Times New Roman" w:cs="Times New Roman"/>
+          <w:sz w:val="24"/>
+          <w:szCs w:val="24"/>
+        </w:rPr>
+      </w:pPr>
+      <w:r>
+        <w:rPr>
+          <w:rFonts w:ascii="Times New Roman" w:hAnsi="Times New Roman" w:cs="Times New Roman"/>
+          <w:b/>
+          <w:bCs/>
+          <w:sz w:val="24"/>
+          <w:szCs w:val="24"/>
+        </w:rPr>
+        <w:t>Weaknesses of the Existing System:</w:t>
+      </w:r>
+    </w:p>
+    <w:p>
+      <w:pPr>
+        <w:numPr>
+          <w:ilvl w:val="0"/>
+          <w:numId w:val="7"/>
+        </w:numPr>
+        <w:jc w:val="both"/>
+        <w:rPr>
+          <w:rFonts w:ascii="Times New Roman" w:hAnsi="Times New Roman" w:cs="Times New Roman"/>
+          <w:sz w:val="24"/>
+          <w:szCs w:val="24"/>
+        </w:rPr>
+      </w:pPr>
+      <w:r>
+        <w:rPr>
+          <w:rFonts w:ascii="Times New Roman" w:hAnsi="Times New Roman" w:cs="Times New Roman"/>
+          <w:b/>
+          <w:bCs/>
+          <w:sz w:val="24"/>
+          <w:szCs w:val="24"/>
+        </w:rPr>
+        <w:t>Inefficiency and Time-Consuming:</w:t>
+      </w:r>
+      <w:r>
+        <w:rPr>
+          <w:rFonts w:ascii="Times New Roman" w:hAnsi="Times New Roman" w:cs="Times New Roman"/>
+          <w:sz w:val="24"/>
+          <w:szCs w:val="24"/>
+        </w:rPr>
+        <w:t xml:space="preserve"> Manual paperwork can be time-consuming and prone to errors. Tasks like data entry, record retrieval, and report generation are significantly slower compared to automated systems.</w:t>
+      </w:r>
+    </w:p>
+    <w:p>
+      <w:pPr>
+        <w:numPr>
+          <w:ilvl w:val="0"/>
+          <w:numId w:val="7"/>
+        </w:numPr>
+        <w:jc w:val="both"/>
+        <w:rPr>
+          <w:rFonts w:ascii="Times New Roman" w:hAnsi="Times New Roman" w:cs="Times New Roman"/>
+          <w:sz w:val="24"/>
+          <w:szCs w:val="24"/>
+        </w:rPr>
+      </w:pPr>
+      <w:r>
+        <w:rPr>
+          <w:rFonts w:ascii="Times New Roman" w:hAnsi="Times New Roman" w:cs="Times New Roman"/>
+          <w:b/>
+          <w:bCs/>
+          <w:sz w:val="24"/>
+          <w:szCs w:val="24"/>
+        </w:rPr>
+        <w:t>Limited Accessibility and Collaboration:</w:t>
+      </w:r>
+      <w:r>
+        <w:rPr>
+          <w:rFonts w:ascii="Times New Roman" w:hAnsi="Times New Roman" w:cs="Times New Roman"/>
+          <w:sz w:val="24"/>
+          <w:szCs w:val="24"/>
+        </w:rPr>
+        <w:t xml:space="preserve"> Physical documents are typically confined to specific locations, making it challenging for multiple stakeholders to access and collaborate on student-related information simultaneously.</w:t>
+      </w:r>
+    </w:p>
+    <w:p>
+      <w:pPr>
+        <w:numPr>
+          <w:ilvl w:val="0"/>
+          <w:numId w:val="7"/>
+        </w:numPr>
+        <w:jc w:val="both"/>
+        <w:rPr>
+          <w:rFonts w:ascii="Times New Roman" w:hAnsi="Times New Roman" w:cs="Times New Roman"/>
+          <w:sz w:val="24"/>
+          <w:szCs w:val="24"/>
+        </w:rPr>
+      </w:pPr>
+      <w:r>
+        <w:rPr>
+          <w:rFonts w:ascii="Times New Roman" w:hAnsi="Times New Roman" w:cs="Times New Roman"/>
+          <w:b/>
+          <w:bCs/>
+          <w:sz w:val="24"/>
+          <w:szCs w:val="24"/>
+        </w:rPr>
+        <w:t>Data Security and Integrity Concerns:</w:t>
+      </w:r>
+      <w:r>
+        <w:rPr>
+          <w:rFonts w:ascii="Times New Roman" w:hAnsi="Times New Roman" w:cs="Times New Roman"/>
+          <w:sz w:val="24"/>
+          <w:szCs w:val="24"/>
+        </w:rPr>
+        <w:t xml:space="preserve"> Paper-based records are susceptible to damage, loss, or unauthorized access. There may be risks associated with data security and integrity.</w:t>
+      </w:r>
+    </w:p>
+    <w:p>
+      <w:pPr>
+        <w:numPr>
+          <w:ilvl w:val="0"/>
+          <w:numId w:val="7"/>
+        </w:numPr>
+        <w:jc w:val="both"/>
+        <w:rPr>
+          <w:rFonts w:ascii="Times New Roman" w:hAnsi="Times New Roman" w:cs="Times New Roman"/>
+          <w:sz w:val="24"/>
+          <w:szCs w:val="24"/>
+        </w:rPr>
+      </w:pPr>
+      <w:r>
+        <w:rPr>
+          <w:rFonts w:ascii="Times New Roman" w:hAnsi="Times New Roman" w:cs="Times New Roman"/>
+          <w:b/>
+          <w:bCs/>
+          <w:sz w:val="24"/>
+          <w:szCs w:val="24"/>
+        </w:rPr>
+        <w:t>Lack of Analytics and Reporting:</w:t>
+      </w:r>
+      <w:r>
+        <w:rPr>
+          <w:rFonts w:ascii="Times New Roman" w:hAnsi="Times New Roman" w:cs="Times New Roman"/>
+          <w:sz w:val="24"/>
+          <w:szCs w:val="24"/>
+        </w:rPr>
+        <w:t xml:space="preserve"> The absence of dedicated software means that advanced analytical tools and reporting capabilities, which are valuable for decision-making and tracking performance, are unavailable.</w:t>
+      </w:r>
+    </w:p>
+    <w:p>
+      <w:pPr>
+        <w:numPr>
+          <w:ilvl w:val="0"/>
+          <w:numId w:val="7"/>
+        </w:numPr>
+        <w:jc w:val="both"/>
+        <w:rPr>
+          <w:rFonts w:ascii="Times New Roman" w:hAnsi="Times New Roman" w:cs="Times New Roman"/>
+          <w:sz w:val="24"/>
+          <w:szCs w:val="24"/>
+        </w:rPr>
+      </w:pPr>
+      <w:r>
+        <w:rPr>
+          <w:rFonts w:ascii="Times New Roman" w:hAnsi="Times New Roman" w:cs="Times New Roman"/>
+          <w:b/>
+          <w:bCs/>
+          <w:sz w:val="24"/>
+          <w:szCs w:val="24"/>
+        </w:rPr>
+        <w:t>Scalability Challenges:</w:t>
+      </w:r>
+      <w:r>
+        <w:rPr>
+          <w:rFonts w:ascii="Times New Roman" w:hAnsi="Times New Roman" w:cs="Times New Roman"/>
+          <w:sz w:val="24"/>
+          <w:szCs w:val="24"/>
+        </w:rPr>
+        <w:t xml:space="preserve"> As the institution grows or evolves, the manual system may struggle to handle an increasing volume of student-related data and activities.</w:t>
+      </w:r>
+    </w:p>
+    <w:p>
+      <w:pPr>
+        <w:jc w:val="both"/>
+        <w:rPr>
+          <w:rFonts w:ascii="Times New Roman" w:hAnsi="Times New Roman" w:cs="Times New Roman"/>
           <w:sz w:val="24"/>
           <w:szCs w:val="24"/>
         </w:rPr>
@@ -3355,6 +3725,119 @@
     </w:lvl>
   </w:abstractNum>
   <w:abstractNum w:abstractNumId="1" w15:restartNumberingAfterBreak="0">
+    <w:nsid w:val="47735A53"/>
+    <w:multiLevelType w:val="multilevel"/>
+    <w:tmpl w:val="B444206A"/>
+    <w:lvl w:ilvl="0">
+      <w:start w:val="1"/>
+      <w:numFmt w:val="decimal"/>
+      <w:lvlText w:val="%1."/>
+      <w:lvlJc w:val="left"/>
+      <w:pPr>
+        <w:tabs>
+          <w:tab w:val="num" w:pos="720"/>
+        </w:tabs>
+        <w:ind w:left="720" w:hanging="360"/>
+      </w:pPr>
+    </w:lvl>
+    <w:lvl w:ilvl="1" w:tentative="1">
+      <w:start w:val="1"/>
+      <w:numFmt w:val="decimal"/>
+      <w:lvlText w:val="%2."/>
+      <w:lvlJc w:val="left"/>
+      <w:pPr>
+        <w:tabs>
+          <w:tab w:val="num" w:pos="1440"/>
+        </w:tabs>
+        <w:ind w:left="1440" w:hanging="360"/>
+      </w:pPr>
+    </w:lvl>
+    <w:lvl w:ilvl="2" w:tentative="1">
+      <w:start w:val="1"/>
+      <w:numFmt w:val="decimal"/>
+      <w:lvlText w:val="%3."/>
+      <w:lvlJc w:val="left"/>
+      <w:pPr>
+        <w:tabs>
+          <w:tab w:val="num" w:pos="2160"/>
+        </w:tabs>
+        <w:ind w:left="2160" w:hanging="360"/>
+      </w:pPr>
+    </w:lvl>
+    <w:lvl w:ilvl="3" w:tentative="1">
+      <w:start w:val="1"/>
+      <w:numFmt w:val="decimal"/>
+      <w:lvlText w:val="%4."/>
+      <w:lvlJc w:val="left"/>
+      <w:pPr>
+        <w:tabs>
+          <w:tab w:val="num" w:pos="2880"/>
+        </w:tabs>
+        <w:ind w:left="2880" w:hanging="360"/>
+      </w:pPr>
+    </w:lvl>
+    <w:lvl w:ilvl="4" w:tentative="1">
+      <w:start w:val="1"/>
+      <w:numFmt w:val="decimal"/>
+      <w:lvlText w:val="%5."/>
+      <w:lvlJc w:val="left"/>
+      <w:pPr>
+        <w:tabs>
+          <w:tab w:val="num" w:pos="3600"/>
+        </w:tabs>
+        <w:ind w:left="3600" w:hanging="360"/>
+      </w:pPr>
+    </w:lvl>
+    <w:lvl w:ilvl="5" w:tentative="1">
+      <w:start w:val="1"/>
+      <w:numFmt w:val="decimal"/>
+      <w:lvlText w:val="%6."/>
+      <w:lvlJc w:val="left"/>
+      <w:pPr>
+        <w:tabs>
+          <w:tab w:val="num" w:pos="4320"/>
+        </w:tabs>
+        <w:ind w:left="4320" w:hanging="360"/>
+      </w:pPr>
+    </w:lvl>
+    <w:lvl w:ilvl="6" w:tentative="1">
+      <w:start w:val="1"/>
+      <w:numFmt w:val="decimal"/>
+      <w:lvlText w:val="%7."/>
+      <w:lvlJc w:val="left"/>
+      <w:pPr>
+        <w:tabs>
+          <w:tab w:val="num" w:pos="5040"/>
+        </w:tabs>
+        <w:ind w:left="5040" w:hanging="360"/>
+      </w:pPr>
+    </w:lvl>
+    <w:lvl w:ilvl="7" w:tentative="1">
+      <w:start w:val="1"/>
+      <w:numFmt w:val="decimal"/>
+      <w:lvlText w:val="%8."/>
+      <w:lvlJc w:val="left"/>
+      <w:pPr>
+        <w:tabs>
+          <w:tab w:val="num" w:pos="5760"/>
+        </w:tabs>
+        <w:ind w:left="5760" w:hanging="360"/>
+      </w:pPr>
+    </w:lvl>
+    <w:lvl w:ilvl="8" w:tentative="1">
+      <w:start w:val="1"/>
+      <w:numFmt w:val="decimal"/>
+      <w:lvlText w:val="%9."/>
+      <w:lvlJc w:val="left"/>
+      <w:pPr>
+        <w:tabs>
+          <w:tab w:val="num" w:pos="6480"/>
+        </w:tabs>
+        <w:ind w:left="6480" w:hanging="360"/>
+      </w:pPr>
+    </w:lvl>
+  </w:abstractNum>
+  <w:abstractNum w:abstractNumId="2" w15:restartNumberingAfterBreak="0">
     <w:nsid w:val="49B86682"/>
     <w:multiLevelType w:val="multilevel"/>
     <w:tmpl w:val="8CEA5C90"/>
@@ -3467,7 +3950,120 @@
       </w:pPr>
     </w:lvl>
   </w:abstractNum>
-  <w:abstractNum w:abstractNumId="2" w15:restartNumberingAfterBreak="0">
+  <w:abstractNum w:abstractNumId="3" w15:restartNumberingAfterBreak="0">
+    <w:nsid w:val="4C7F70B8"/>
+    <w:multiLevelType w:val="multilevel"/>
+    <w:tmpl w:val="3B7A4354"/>
+    <w:lvl w:ilvl="0">
+      <w:start w:val="1"/>
+      <w:numFmt w:val="decimal"/>
+      <w:lvlText w:val="%1."/>
+      <w:lvlJc w:val="left"/>
+      <w:pPr>
+        <w:tabs>
+          <w:tab w:val="num" w:pos="720"/>
+        </w:tabs>
+        <w:ind w:left="720" w:hanging="360"/>
+      </w:pPr>
+    </w:lvl>
+    <w:lvl w:ilvl="1" w:tentative="1">
+      <w:start w:val="1"/>
+      <w:numFmt w:val="decimal"/>
+      <w:lvlText w:val="%2."/>
+      <w:lvlJc w:val="left"/>
+      <w:pPr>
+        <w:tabs>
+          <w:tab w:val="num" w:pos="1440"/>
+        </w:tabs>
+        <w:ind w:left="1440" w:hanging="360"/>
+      </w:pPr>
+    </w:lvl>
+    <w:lvl w:ilvl="2" w:tentative="1">
+      <w:start w:val="1"/>
+      <w:numFmt w:val="decimal"/>
+      <w:lvlText w:val="%3."/>
+      <w:lvlJc w:val="left"/>
+      <w:pPr>
+        <w:tabs>
+          <w:tab w:val="num" w:pos="2160"/>
+        </w:tabs>
+        <w:ind w:left="2160" w:hanging="360"/>
+      </w:pPr>
+    </w:lvl>
+    <w:lvl w:ilvl="3" w:tentative="1">
+      <w:start w:val="1"/>
+      <w:numFmt w:val="decimal"/>
+      <w:lvlText w:val="%4."/>
+      <w:lvlJc w:val="left"/>
+      <w:pPr>
+        <w:tabs>
+          <w:tab w:val="num" w:pos="2880"/>
+        </w:tabs>
+        <w:ind w:left="2880" w:hanging="360"/>
+      </w:pPr>
+    </w:lvl>
+    <w:lvl w:ilvl="4" w:tentative="1">
+      <w:start w:val="1"/>
+      <w:numFmt w:val="decimal"/>
+      <w:lvlText w:val="%5."/>
+      <w:lvlJc w:val="left"/>
+      <w:pPr>
+        <w:tabs>
+          <w:tab w:val="num" w:pos="3600"/>
+        </w:tabs>
+        <w:ind w:left="3600" w:hanging="360"/>
+      </w:pPr>
+    </w:lvl>
+    <w:lvl w:ilvl="5" w:tentative="1">
+      <w:start w:val="1"/>
+      <w:numFmt w:val="decimal"/>
+      <w:lvlText w:val="%6."/>
+      <w:lvlJc w:val="left"/>
+      <w:pPr>
+        <w:tabs>
+          <w:tab w:val="num" w:pos="4320"/>
+        </w:tabs>
+        <w:ind w:left="4320" w:hanging="360"/>
+      </w:pPr>
+    </w:lvl>
+    <w:lvl w:ilvl="6" w:tentative="1">
+      <w:start w:val="1"/>
+      <w:numFmt w:val="decimal"/>
+      <w:lvlText w:val="%7."/>
+      <w:lvlJc w:val="left"/>
+      <w:pPr>
+        <w:tabs>
+          <w:tab w:val="num" w:pos="5040"/>
+        </w:tabs>
+        <w:ind w:left="5040" w:hanging="360"/>
+      </w:pPr>
+    </w:lvl>
+    <w:lvl w:ilvl="7" w:tentative="1">
+      <w:start w:val="1"/>
+      <w:numFmt w:val="decimal"/>
+      <w:lvlText w:val="%8."/>
+      <w:lvlJc w:val="left"/>
+      <w:pPr>
+        <w:tabs>
+          <w:tab w:val="num" w:pos="5760"/>
+        </w:tabs>
+        <w:ind w:left="5760" w:hanging="360"/>
+      </w:pPr>
+    </w:lvl>
+    <w:lvl w:ilvl="8" w:tentative="1">
+      <w:start w:val="1"/>
+      <w:numFmt w:val="decimal"/>
+      <w:lvlText w:val="%9."/>
+      <w:lvlJc w:val="left"/>
+      <w:pPr>
+        <w:tabs>
+          <w:tab w:val="num" w:pos="6480"/>
+        </w:tabs>
+        <w:ind w:left="6480" w:hanging="360"/>
+      </w:pPr>
+    </w:lvl>
+  </w:abstractNum>
+  <w:abstractNum w:abstractNumId="4" w15:restartNumberingAfterBreak="0">
     <w:nsid w:val="5BD8439E"/>
     <w:multiLevelType w:val="multilevel"/>
     <w:tmpl w:val="B212F76C"/>
@@ -3580,7 +4176,7 @@
       </w:pPr>
     </w:lvl>
   </w:abstractNum>
-  <w:abstractNum w:abstractNumId="3" w15:restartNumberingAfterBreak="0">
+  <w:abstractNum w:abstractNumId="5" w15:restartNumberingAfterBreak="0">
     <w:nsid w:val="664943CB"/>
     <w:multiLevelType w:val="multilevel"/>
     <w:tmpl w:val="26D0461A"/>
@@ -3693,7 +4289,7 @@
       </w:pPr>
     </w:lvl>
   </w:abstractNum>
-  <w:abstractNum w:abstractNumId="4" w15:restartNumberingAfterBreak="0">
+  <w:abstractNum w:abstractNumId="6" w15:restartNumberingAfterBreak="0">
     <w:nsid w:val="7B4A0FF3"/>
     <w:multiLevelType w:val="multilevel"/>
     <w:tmpl w:val="FB72DD88"/>
@@ -3807,19 +4403,25 @@
     </w:lvl>
   </w:abstractNum>
   <w:num w:numId="1" w16cid:durableId="18511472">
-    <w:abstractNumId w:val="3"/>
+    <w:abstractNumId w:val="5"/>
   </w:num>
   <w:num w:numId="2" w16cid:durableId="694964354">
     <w:abstractNumId w:val="0"/>
   </w:num>
   <w:num w:numId="3" w16cid:durableId="1379891565">
+    <w:abstractNumId w:val="4"/>
+  </w:num>
+  <w:num w:numId="4" w16cid:durableId="563302293">
+    <w:abstractNumId w:val="6"/>
+  </w:num>
+  <w:num w:numId="5" w16cid:durableId="930285178">
     <w:abstractNumId w:val="2"/>
   </w:num>
-  <w:num w:numId="4" w16cid:durableId="563302293">
-    <w:abstractNumId w:val="4"/>
+  <w:num w:numId="6" w16cid:durableId="22631110">
+    <w:abstractNumId w:val="1"/>
   </w:num>
-  <w:num w:numId="5" w16cid:durableId="930285178">
-    <w:abstractNumId w:val="1"/>
+  <w:num w:numId="7" w16cid:durableId="709649852">
+    <w:abstractNumId w:val="3"/>
   </w:num>
 </w:numbering>
 </file>
@@ -4233,7 +4835,6 @@
   <w:style w:type="character" w:default="1" w:styleId="DefaultParagraphFont">
     <w:name w:val="Default Paragraph Font"/>
     <w:uiPriority w:val="1"/>
-    <w:semiHidden/>
     <w:unhideWhenUsed/>
   </w:style>
   <w:style w:type="table" w:default="1" w:styleId="TableNormal">

</xml_diff>

<commit_message>
Add dChapter 1: 1.2 Existing System (#2)
</commit_message>
<xml_diff>
--- a/Synopsis.docx
+++ b/Synopsis.docx
@@ -494,7 +494,25 @@
           <w:sz w:val="24"/>
           <w:szCs w:val="24"/>
         </w:rPr>
-        <w:t>Upon login, administrators access a feature-rich Admin Dashboard. Here, they can efficiently manage user accounts, create, modify, and deactivate profiles, ensuring smooth user management. The dashboard offers advanced achievement management tools, allowing administrators to view accomplishments based on various criteria such as class, student, and discipline. Detailed search options, including enrollment numbers and specific disciplines, facilitate quick data retrieval. Administrators can generate comprehensive reports with charts and graphs, offering valuable insights into achievements over different periods. Additionally, the system enables administrators to assign classes to faculty members for optimized task distribution.</w:t>
+        <w:t xml:space="preserve">Upon login, administrators access a feature-rich Admin Dashboard. Here, they can efficiently manage user accounts, create, modify, and deactivate profiles, ensuring smooth user management. The dashboard offers advanced achievement management tools, allowing administrators to view accomplishments based on various criteria such as class, student, and discipline. Detailed search options, including </w:t>
+      </w:r>
+      <w:proofErr w:type="spellStart"/>
+      <w:r>
+        <w:rPr>
+          <w:rFonts w:ascii="Times New Roman" w:hAnsi="Times New Roman" w:cs="Times New Roman"/>
+          <w:sz w:val="24"/>
+          <w:szCs w:val="24"/>
+        </w:rPr>
+        <w:t>enrollment</w:t>
+      </w:r>
+      <w:proofErr w:type="spellEnd"/>
+      <w:r>
+        <w:rPr>
+          <w:rFonts w:ascii="Times New Roman" w:hAnsi="Times New Roman" w:cs="Times New Roman"/>
+          <w:sz w:val="24"/>
+          <w:szCs w:val="24"/>
+        </w:rPr>
+        <w:t xml:space="preserve"> numbers and specific disciplines, facilitate quick data retrieval. Administrators can generate comprehensive reports with charts and graphs, offering valuable insights into achievements over different periods. Additionally, the system enables administrators to assign classes to faculty members for optimized task distribution.</w:t>
       </w:r>
     </w:p>
     <w:p>
@@ -3216,6 +3234,358 @@
         <w:jc w:val="both"/>
         <w:rPr>
           <w:rFonts w:ascii="Times New Roman" w:hAnsi="Times New Roman" w:cs="Times New Roman"/>
+          <w:sz w:val="28"/>
+          <w:szCs w:val="28"/>
+        </w:rPr>
+      </w:pPr>
+      <w:r>
+        <w:rPr>
+          <w:rFonts w:ascii="Times New Roman" w:hAnsi="Times New Roman" w:cs="Times New Roman"/>
+          <w:b/>
+          <w:bCs/>
+          <w:sz w:val="28"/>
+          <w:szCs w:val="28"/>
+        </w:rPr>
+        <w:t>1.2 Introduction - Existing System</w:t>
+      </w:r>
+    </w:p>
+    <w:p>
+      <w:pPr>
+        <w:jc w:val="both"/>
+        <w:rPr>
+          <w:rFonts w:ascii="Times New Roman" w:hAnsi="Times New Roman" w:cs="Times New Roman"/>
+          <w:sz w:val="24"/>
+          <w:szCs w:val="24"/>
+        </w:rPr>
+      </w:pPr>
+      <w:r>
+        <w:rPr>
+          <w:rFonts w:ascii="Times New Roman" w:hAnsi="Times New Roman" w:cs="Times New Roman"/>
+          <w:sz w:val="24"/>
+          <w:szCs w:val="24"/>
+        </w:rPr>
+        <w:t xml:space="preserve">The current system in place for managing student-related activities at the Institute of Information Technology &amp; Management (IITM) relies heavily on manual paperwork. As of now, there is no dedicated software specifically designed for this purpose. This implies that various tasks related to student management, including </w:t>
+      </w:r>
+      <w:proofErr w:type="spellStart"/>
+      <w:r>
+        <w:rPr>
+          <w:rFonts w:ascii="Times New Roman" w:hAnsi="Times New Roman" w:cs="Times New Roman"/>
+          <w:sz w:val="24"/>
+          <w:szCs w:val="24"/>
+        </w:rPr>
+        <w:t>enrollment</w:t>
+      </w:r>
+      <w:proofErr w:type="spellEnd"/>
+      <w:r>
+        <w:rPr>
+          <w:rFonts w:ascii="Times New Roman" w:hAnsi="Times New Roman" w:cs="Times New Roman"/>
+          <w:sz w:val="24"/>
+          <w:szCs w:val="24"/>
+        </w:rPr>
+        <w:t>, course registration, attendance tracking, grading, and record-keeping, are predominantly handled through physical documentation.</w:t>
+      </w:r>
+    </w:p>
+    <w:p>
+      <w:pPr>
+        <w:jc w:val="both"/>
+        <w:rPr>
+          <w:rFonts w:ascii="Times New Roman" w:hAnsi="Times New Roman" w:cs="Times New Roman"/>
+          <w:sz w:val="24"/>
+          <w:szCs w:val="24"/>
+        </w:rPr>
+      </w:pPr>
+      <w:r>
+        <w:rPr>
+          <w:rFonts w:ascii="Times New Roman" w:hAnsi="Times New Roman" w:cs="Times New Roman"/>
+          <w:b/>
+          <w:bCs/>
+          <w:sz w:val="24"/>
+          <w:szCs w:val="24"/>
+        </w:rPr>
+        <w:t>Strengths of the Existing System:</w:t>
+      </w:r>
+    </w:p>
+    <w:p>
+      <w:pPr>
+        <w:numPr>
+          <w:ilvl w:val="0"/>
+          <w:numId w:val="6"/>
+        </w:numPr>
+        <w:jc w:val="both"/>
+        <w:rPr>
+          <w:rFonts w:ascii="Times New Roman" w:hAnsi="Times New Roman" w:cs="Times New Roman"/>
+          <w:sz w:val="24"/>
+          <w:szCs w:val="24"/>
+        </w:rPr>
+      </w:pPr>
+      <w:r>
+        <w:rPr>
+          <w:rFonts w:ascii="Times New Roman" w:hAnsi="Times New Roman" w:cs="Times New Roman"/>
+          <w:b/>
+          <w:bCs/>
+          <w:sz w:val="24"/>
+          <w:szCs w:val="24"/>
+        </w:rPr>
+        <w:t>Familiarity:</w:t>
+      </w:r>
+      <w:r>
+        <w:rPr>
+          <w:rFonts w:ascii="Times New Roman" w:hAnsi="Times New Roman" w:cs="Times New Roman"/>
+          <w:sz w:val="24"/>
+          <w:szCs w:val="24"/>
+        </w:rPr>
+        <w:t xml:space="preserve"> The reliance on paperwork may be familiar and comfortable for staff who have been using this system for an extended period.</w:t>
+      </w:r>
+    </w:p>
+    <w:p>
+      <w:pPr>
+        <w:numPr>
+          <w:ilvl w:val="0"/>
+          <w:numId w:val="6"/>
+        </w:numPr>
+        <w:jc w:val="both"/>
+        <w:rPr>
+          <w:rFonts w:ascii="Times New Roman" w:hAnsi="Times New Roman" w:cs="Times New Roman"/>
+          <w:sz w:val="24"/>
+          <w:szCs w:val="24"/>
+        </w:rPr>
+      </w:pPr>
+      <w:r>
+        <w:rPr>
+          <w:rFonts w:ascii="Times New Roman" w:hAnsi="Times New Roman" w:cs="Times New Roman"/>
+          <w:b/>
+          <w:bCs/>
+          <w:sz w:val="24"/>
+          <w:szCs w:val="24"/>
+        </w:rPr>
+        <w:t>Low Initial Investment:</w:t>
+      </w:r>
+      <w:r>
+        <w:rPr>
+          <w:rFonts w:ascii="Times New Roman" w:hAnsi="Times New Roman" w:cs="Times New Roman"/>
+          <w:sz w:val="24"/>
+          <w:szCs w:val="24"/>
+        </w:rPr>
+        <w:t xml:space="preserve"> Since no specialized software has been implemented, there was no initial cost associated with procuring or developing student management software.</w:t>
+      </w:r>
+    </w:p>
+    <w:p>
+      <w:pPr>
+        <w:numPr>
+          <w:ilvl w:val="0"/>
+          <w:numId w:val="6"/>
+        </w:numPr>
+        <w:jc w:val="both"/>
+        <w:rPr>
+          <w:rFonts w:ascii="Times New Roman" w:hAnsi="Times New Roman" w:cs="Times New Roman"/>
+          <w:sz w:val="24"/>
+          <w:szCs w:val="24"/>
+        </w:rPr>
+      </w:pPr>
+      <w:r>
+        <w:rPr>
+          <w:rFonts w:ascii="Times New Roman" w:hAnsi="Times New Roman" w:cs="Times New Roman"/>
+          <w:b/>
+          <w:bCs/>
+          <w:sz w:val="24"/>
+          <w:szCs w:val="24"/>
+        </w:rPr>
+        <w:t>No Technical Requirements:</w:t>
+      </w:r>
+      <w:r>
+        <w:rPr>
+          <w:rFonts w:ascii="Times New Roman" w:hAnsi="Times New Roman" w:cs="Times New Roman"/>
+          <w:sz w:val="24"/>
+          <w:szCs w:val="24"/>
+        </w:rPr>
+        <w:t xml:space="preserve"> As there is no software to install or maintain, there are no technical requirements beyond basic office equipment like paper, pens, and filing cabinets.</w:t>
+      </w:r>
+    </w:p>
+    <w:p>
+      <w:pPr>
+        <w:jc w:val="both"/>
+        <w:rPr>
+          <w:rFonts w:ascii="Times New Roman" w:hAnsi="Times New Roman" w:cs="Times New Roman"/>
+          <w:sz w:val="24"/>
+          <w:szCs w:val="24"/>
+        </w:rPr>
+      </w:pPr>
+      <w:r>
+        <w:rPr>
+          <w:rFonts w:ascii="Times New Roman" w:hAnsi="Times New Roman" w:cs="Times New Roman"/>
+          <w:b/>
+          <w:bCs/>
+          <w:sz w:val="24"/>
+          <w:szCs w:val="24"/>
+        </w:rPr>
+        <w:t>Weaknesses of the Existing System:</w:t>
+      </w:r>
+    </w:p>
+    <w:p>
+      <w:pPr>
+        <w:numPr>
+          <w:ilvl w:val="0"/>
+          <w:numId w:val="7"/>
+        </w:numPr>
+        <w:jc w:val="both"/>
+        <w:rPr>
+          <w:rFonts w:ascii="Times New Roman" w:hAnsi="Times New Roman" w:cs="Times New Roman"/>
+          <w:sz w:val="24"/>
+          <w:szCs w:val="24"/>
+        </w:rPr>
+      </w:pPr>
+      <w:r>
+        <w:rPr>
+          <w:rFonts w:ascii="Times New Roman" w:hAnsi="Times New Roman" w:cs="Times New Roman"/>
+          <w:b/>
+          <w:bCs/>
+          <w:sz w:val="24"/>
+          <w:szCs w:val="24"/>
+        </w:rPr>
+        <w:t>Inefficiency and Time-Consuming:</w:t>
+      </w:r>
+      <w:r>
+        <w:rPr>
+          <w:rFonts w:ascii="Times New Roman" w:hAnsi="Times New Roman" w:cs="Times New Roman"/>
+          <w:sz w:val="24"/>
+          <w:szCs w:val="24"/>
+        </w:rPr>
+        <w:t xml:space="preserve"> Manual paperwork can be time-consuming and prone to errors. Tasks like data entry, record retrieval, and report generation are significantly slower compared to automated systems.</w:t>
+      </w:r>
+    </w:p>
+    <w:p>
+      <w:pPr>
+        <w:numPr>
+          <w:ilvl w:val="0"/>
+          <w:numId w:val="7"/>
+        </w:numPr>
+        <w:jc w:val="both"/>
+        <w:rPr>
+          <w:rFonts w:ascii="Times New Roman" w:hAnsi="Times New Roman" w:cs="Times New Roman"/>
+          <w:sz w:val="24"/>
+          <w:szCs w:val="24"/>
+        </w:rPr>
+      </w:pPr>
+      <w:r>
+        <w:rPr>
+          <w:rFonts w:ascii="Times New Roman" w:hAnsi="Times New Roman" w:cs="Times New Roman"/>
+          <w:b/>
+          <w:bCs/>
+          <w:sz w:val="24"/>
+          <w:szCs w:val="24"/>
+        </w:rPr>
+        <w:t>Limited Accessibility and Collaboration:</w:t>
+      </w:r>
+      <w:r>
+        <w:rPr>
+          <w:rFonts w:ascii="Times New Roman" w:hAnsi="Times New Roman" w:cs="Times New Roman"/>
+          <w:sz w:val="24"/>
+          <w:szCs w:val="24"/>
+        </w:rPr>
+        <w:t xml:space="preserve"> Physical documents are typically confined to specific locations, making it challenging for multiple stakeholders to access and collaborate on student-related information simultaneously.</w:t>
+      </w:r>
+    </w:p>
+    <w:p>
+      <w:pPr>
+        <w:numPr>
+          <w:ilvl w:val="0"/>
+          <w:numId w:val="7"/>
+        </w:numPr>
+        <w:jc w:val="both"/>
+        <w:rPr>
+          <w:rFonts w:ascii="Times New Roman" w:hAnsi="Times New Roman" w:cs="Times New Roman"/>
+          <w:sz w:val="24"/>
+          <w:szCs w:val="24"/>
+        </w:rPr>
+      </w:pPr>
+      <w:r>
+        <w:rPr>
+          <w:rFonts w:ascii="Times New Roman" w:hAnsi="Times New Roman" w:cs="Times New Roman"/>
+          <w:b/>
+          <w:bCs/>
+          <w:sz w:val="24"/>
+          <w:szCs w:val="24"/>
+        </w:rPr>
+        <w:t>Data Security and Integrity Concerns:</w:t>
+      </w:r>
+      <w:r>
+        <w:rPr>
+          <w:rFonts w:ascii="Times New Roman" w:hAnsi="Times New Roman" w:cs="Times New Roman"/>
+          <w:sz w:val="24"/>
+          <w:szCs w:val="24"/>
+        </w:rPr>
+        <w:t xml:space="preserve"> Paper-based records are susceptible to damage, loss, or unauthorized access. There may be risks associated with data security and integrity.</w:t>
+      </w:r>
+    </w:p>
+    <w:p>
+      <w:pPr>
+        <w:numPr>
+          <w:ilvl w:val="0"/>
+          <w:numId w:val="7"/>
+        </w:numPr>
+        <w:jc w:val="both"/>
+        <w:rPr>
+          <w:rFonts w:ascii="Times New Roman" w:hAnsi="Times New Roman" w:cs="Times New Roman"/>
+          <w:sz w:val="24"/>
+          <w:szCs w:val="24"/>
+        </w:rPr>
+      </w:pPr>
+      <w:r>
+        <w:rPr>
+          <w:rFonts w:ascii="Times New Roman" w:hAnsi="Times New Roman" w:cs="Times New Roman"/>
+          <w:b/>
+          <w:bCs/>
+          <w:sz w:val="24"/>
+          <w:szCs w:val="24"/>
+        </w:rPr>
+        <w:t>Lack of Analytics and Reporting:</w:t>
+      </w:r>
+      <w:r>
+        <w:rPr>
+          <w:rFonts w:ascii="Times New Roman" w:hAnsi="Times New Roman" w:cs="Times New Roman"/>
+          <w:sz w:val="24"/>
+          <w:szCs w:val="24"/>
+        </w:rPr>
+        <w:t xml:space="preserve"> The absence of dedicated software means that advanced analytical tools and reporting capabilities, which are valuable for decision-making and tracking performance, are unavailable.</w:t>
+      </w:r>
+    </w:p>
+    <w:p>
+      <w:pPr>
+        <w:numPr>
+          <w:ilvl w:val="0"/>
+          <w:numId w:val="7"/>
+        </w:numPr>
+        <w:jc w:val="both"/>
+        <w:rPr>
+          <w:rFonts w:ascii="Times New Roman" w:hAnsi="Times New Roman" w:cs="Times New Roman"/>
+          <w:sz w:val="24"/>
+          <w:szCs w:val="24"/>
+        </w:rPr>
+      </w:pPr>
+      <w:r>
+        <w:rPr>
+          <w:rFonts w:ascii="Times New Roman" w:hAnsi="Times New Roman" w:cs="Times New Roman"/>
+          <w:b/>
+          <w:bCs/>
+          <w:sz w:val="24"/>
+          <w:szCs w:val="24"/>
+        </w:rPr>
+        <w:t>Scalability Challenges:</w:t>
+      </w:r>
+      <w:r>
+        <w:rPr>
+          <w:rFonts w:ascii="Times New Roman" w:hAnsi="Times New Roman" w:cs="Times New Roman"/>
+          <w:sz w:val="24"/>
+          <w:szCs w:val="24"/>
+        </w:rPr>
+        <w:t xml:space="preserve"> As the institution grows or evolves, the manual system may struggle to handle an increasing volume of student-related data and activities.</w:t>
+      </w:r>
+    </w:p>
+    <w:p>
+      <w:pPr>
+        <w:jc w:val="both"/>
+        <w:rPr>
+          <w:rFonts w:ascii="Times New Roman" w:hAnsi="Times New Roman" w:cs="Times New Roman"/>
           <w:sz w:val="24"/>
           <w:szCs w:val="24"/>
         </w:rPr>
@@ -3355,6 +3725,119 @@
     </w:lvl>
   </w:abstractNum>
   <w:abstractNum w:abstractNumId="1" w15:restartNumberingAfterBreak="0">
+    <w:nsid w:val="47735A53"/>
+    <w:multiLevelType w:val="multilevel"/>
+    <w:tmpl w:val="B444206A"/>
+    <w:lvl w:ilvl="0">
+      <w:start w:val="1"/>
+      <w:numFmt w:val="decimal"/>
+      <w:lvlText w:val="%1."/>
+      <w:lvlJc w:val="left"/>
+      <w:pPr>
+        <w:tabs>
+          <w:tab w:val="num" w:pos="720"/>
+        </w:tabs>
+        <w:ind w:left="720" w:hanging="360"/>
+      </w:pPr>
+    </w:lvl>
+    <w:lvl w:ilvl="1" w:tentative="1">
+      <w:start w:val="1"/>
+      <w:numFmt w:val="decimal"/>
+      <w:lvlText w:val="%2."/>
+      <w:lvlJc w:val="left"/>
+      <w:pPr>
+        <w:tabs>
+          <w:tab w:val="num" w:pos="1440"/>
+        </w:tabs>
+        <w:ind w:left="1440" w:hanging="360"/>
+      </w:pPr>
+    </w:lvl>
+    <w:lvl w:ilvl="2" w:tentative="1">
+      <w:start w:val="1"/>
+      <w:numFmt w:val="decimal"/>
+      <w:lvlText w:val="%3."/>
+      <w:lvlJc w:val="left"/>
+      <w:pPr>
+        <w:tabs>
+          <w:tab w:val="num" w:pos="2160"/>
+        </w:tabs>
+        <w:ind w:left="2160" w:hanging="360"/>
+      </w:pPr>
+    </w:lvl>
+    <w:lvl w:ilvl="3" w:tentative="1">
+      <w:start w:val="1"/>
+      <w:numFmt w:val="decimal"/>
+      <w:lvlText w:val="%4."/>
+      <w:lvlJc w:val="left"/>
+      <w:pPr>
+        <w:tabs>
+          <w:tab w:val="num" w:pos="2880"/>
+        </w:tabs>
+        <w:ind w:left="2880" w:hanging="360"/>
+      </w:pPr>
+    </w:lvl>
+    <w:lvl w:ilvl="4" w:tentative="1">
+      <w:start w:val="1"/>
+      <w:numFmt w:val="decimal"/>
+      <w:lvlText w:val="%5."/>
+      <w:lvlJc w:val="left"/>
+      <w:pPr>
+        <w:tabs>
+          <w:tab w:val="num" w:pos="3600"/>
+        </w:tabs>
+        <w:ind w:left="3600" w:hanging="360"/>
+      </w:pPr>
+    </w:lvl>
+    <w:lvl w:ilvl="5" w:tentative="1">
+      <w:start w:val="1"/>
+      <w:numFmt w:val="decimal"/>
+      <w:lvlText w:val="%6."/>
+      <w:lvlJc w:val="left"/>
+      <w:pPr>
+        <w:tabs>
+          <w:tab w:val="num" w:pos="4320"/>
+        </w:tabs>
+        <w:ind w:left="4320" w:hanging="360"/>
+      </w:pPr>
+    </w:lvl>
+    <w:lvl w:ilvl="6" w:tentative="1">
+      <w:start w:val="1"/>
+      <w:numFmt w:val="decimal"/>
+      <w:lvlText w:val="%7."/>
+      <w:lvlJc w:val="left"/>
+      <w:pPr>
+        <w:tabs>
+          <w:tab w:val="num" w:pos="5040"/>
+        </w:tabs>
+        <w:ind w:left="5040" w:hanging="360"/>
+      </w:pPr>
+    </w:lvl>
+    <w:lvl w:ilvl="7" w:tentative="1">
+      <w:start w:val="1"/>
+      <w:numFmt w:val="decimal"/>
+      <w:lvlText w:val="%8."/>
+      <w:lvlJc w:val="left"/>
+      <w:pPr>
+        <w:tabs>
+          <w:tab w:val="num" w:pos="5760"/>
+        </w:tabs>
+        <w:ind w:left="5760" w:hanging="360"/>
+      </w:pPr>
+    </w:lvl>
+    <w:lvl w:ilvl="8" w:tentative="1">
+      <w:start w:val="1"/>
+      <w:numFmt w:val="decimal"/>
+      <w:lvlText w:val="%9."/>
+      <w:lvlJc w:val="left"/>
+      <w:pPr>
+        <w:tabs>
+          <w:tab w:val="num" w:pos="6480"/>
+        </w:tabs>
+        <w:ind w:left="6480" w:hanging="360"/>
+      </w:pPr>
+    </w:lvl>
+  </w:abstractNum>
+  <w:abstractNum w:abstractNumId="2" w15:restartNumberingAfterBreak="0">
     <w:nsid w:val="49B86682"/>
     <w:multiLevelType w:val="multilevel"/>
     <w:tmpl w:val="8CEA5C90"/>
@@ -3467,7 +3950,120 @@
       </w:pPr>
     </w:lvl>
   </w:abstractNum>
-  <w:abstractNum w:abstractNumId="2" w15:restartNumberingAfterBreak="0">
+  <w:abstractNum w:abstractNumId="3" w15:restartNumberingAfterBreak="0">
+    <w:nsid w:val="4C7F70B8"/>
+    <w:multiLevelType w:val="multilevel"/>
+    <w:tmpl w:val="3B7A4354"/>
+    <w:lvl w:ilvl="0">
+      <w:start w:val="1"/>
+      <w:numFmt w:val="decimal"/>
+      <w:lvlText w:val="%1."/>
+      <w:lvlJc w:val="left"/>
+      <w:pPr>
+        <w:tabs>
+          <w:tab w:val="num" w:pos="720"/>
+        </w:tabs>
+        <w:ind w:left="720" w:hanging="360"/>
+      </w:pPr>
+    </w:lvl>
+    <w:lvl w:ilvl="1" w:tentative="1">
+      <w:start w:val="1"/>
+      <w:numFmt w:val="decimal"/>
+      <w:lvlText w:val="%2."/>
+      <w:lvlJc w:val="left"/>
+      <w:pPr>
+        <w:tabs>
+          <w:tab w:val="num" w:pos="1440"/>
+        </w:tabs>
+        <w:ind w:left="1440" w:hanging="360"/>
+      </w:pPr>
+    </w:lvl>
+    <w:lvl w:ilvl="2" w:tentative="1">
+      <w:start w:val="1"/>
+      <w:numFmt w:val="decimal"/>
+      <w:lvlText w:val="%3."/>
+      <w:lvlJc w:val="left"/>
+      <w:pPr>
+        <w:tabs>
+          <w:tab w:val="num" w:pos="2160"/>
+        </w:tabs>
+        <w:ind w:left="2160" w:hanging="360"/>
+      </w:pPr>
+    </w:lvl>
+    <w:lvl w:ilvl="3" w:tentative="1">
+      <w:start w:val="1"/>
+      <w:numFmt w:val="decimal"/>
+      <w:lvlText w:val="%4."/>
+      <w:lvlJc w:val="left"/>
+      <w:pPr>
+        <w:tabs>
+          <w:tab w:val="num" w:pos="2880"/>
+        </w:tabs>
+        <w:ind w:left="2880" w:hanging="360"/>
+      </w:pPr>
+    </w:lvl>
+    <w:lvl w:ilvl="4" w:tentative="1">
+      <w:start w:val="1"/>
+      <w:numFmt w:val="decimal"/>
+      <w:lvlText w:val="%5."/>
+      <w:lvlJc w:val="left"/>
+      <w:pPr>
+        <w:tabs>
+          <w:tab w:val="num" w:pos="3600"/>
+        </w:tabs>
+        <w:ind w:left="3600" w:hanging="360"/>
+      </w:pPr>
+    </w:lvl>
+    <w:lvl w:ilvl="5" w:tentative="1">
+      <w:start w:val="1"/>
+      <w:numFmt w:val="decimal"/>
+      <w:lvlText w:val="%6."/>
+      <w:lvlJc w:val="left"/>
+      <w:pPr>
+        <w:tabs>
+          <w:tab w:val="num" w:pos="4320"/>
+        </w:tabs>
+        <w:ind w:left="4320" w:hanging="360"/>
+      </w:pPr>
+    </w:lvl>
+    <w:lvl w:ilvl="6" w:tentative="1">
+      <w:start w:val="1"/>
+      <w:numFmt w:val="decimal"/>
+      <w:lvlText w:val="%7."/>
+      <w:lvlJc w:val="left"/>
+      <w:pPr>
+        <w:tabs>
+          <w:tab w:val="num" w:pos="5040"/>
+        </w:tabs>
+        <w:ind w:left="5040" w:hanging="360"/>
+      </w:pPr>
+    </w:lvl>
+    <w:lvl w:ilvl="7" w:tentative="1">
+      <w:start w:val="1"/>
+      <w:numFmt w:val="decimal"/>
+      <w:lvlText w:val="%8."/>
+      <w:lvlJc w:val="left"/>
+      <w:pPr>
+        <w:tabs>
+          <w:tab w:val="num" w:pos="5760"/>
+        </w:tabs>
+        <w:ind w:left="5760" w:hanging="360"/>
+      </w:pPr>
+    </w:lvl>
+    <w:lvl w:ilvl="8" w:tentative="1">
+      <w:start w:val="1"/>
+      <w:numFmt w:val="decimal"/>
+      <w:lvlText w:val="%9."/>
+      <w:lvlJc w:val="left"/>
+      <w:pPr>
+        <w:tabs>
+          <w:tab w:val="num" w:pos="6480"/>
+        </w:tabs>
+        <w:ind w:left="6480" w:hanging="360"/>
+      </w:pPr>
+    </w:lvl>
+  </w:abstractNum>
+  <w:abstractNum w:abstractNumId="4" w15:restartNumberingAfterBreak="0">
     <w:nsid w:val="5BD8439E"/>
     <w:multiLevelType w:val="multilevel"/>
     <w:tmpl w:val="B212F76C"/>
@@ -3580,7 +4176,7 @@
       </w:pPr>
     </w:lvl>
   </w:abstractNum>
-  <w:abstractNum w:abstractNumId="3" w15:restartNumberingAfterBreak="0">
+  <w:abstractNum w:abstractNumId="5" w15:restartNumberingAfterBreak="0">
     <w:nsid w:val="664943CB"/>
     <w:multiLevelType w:val="multilevel"/>
     <w:tmpl w:val="26D0461A"/>
@@ -3693,7 +4289,7 @@
       </w:pPr>
     </w:lvl>
   </w:abstractNum>
-  <w:abstractNum w:abstractNumId="4" w15:restartNumberingAfterBreak="0">
+  <w:abstractNum w:abstractNumId="6" w15:restartNumberingAfterBreak="0">
     <w:nsid w:val="7B4A0FF3"/>
     <w:multiLevelType w:val="multilevel"/>
     <w:tmpl w:val="FB72DD88"/>
@@ -3807,19 +4403,25 @@
     </w:lvl>
   </w:abstractNum>
   <w:num w:numId="1" w16cid:durableId="18511472">
-    <w:abstractNumId w:val="3"/>
+    <w:abstractNumId w:val="5"/>
   </w:num>
   <w:num w:numId="2" w16cid:durableId="694964354">
     <w:abstractNumId w:val="0"/>
   </w:num>
   <w:num w:numId="3" w16cid:durableId="1379891565">
+    <w:abstractNumId w:val="4"/>
+  </w:num>
+  <w:num w:numId="4" w16cid:durableId="563302293">
+    <w:abstractNumId w:val="6"/>
+  </w:num>
+  <w:num w:numId="5" w16cid:durableId="930285178">
     <w:abstractNumId w:val="2"/>
   </w:num>
-  <w:num w:numId="4" w16cid:durableId="563302293">
-    <w:abstractNumId w:val="4"/>
+  <w:num w:numId="6" w16cid:durableId="22631110">
+    <w:abstractNumId w:val="1"/>
   </w:num>
-  <w:num w:numId="5" w16cid:durableId="930285178">
-    <w:abstractNumId w:val="1"/>
+  <w:num w:numId="7" w16cid:durableId="709649852">
+    <w:abstractNumId w:val="3"/>
   </w:num>
 </w:numbering>
 </file>
@@ -4233,7 +4835,6 @@
   <w:style w:type="character" w:default="1" w:styleId="DefaultParagraphFont">
     <w:name w:val="Default Paragraph Font"/>
     <w:uiPriority w:val="1"/>
-    <w:semiHidden/>
     <w:unhideWhenUsed/>
   </w:style>
   <w:style w:type="table" w:default="1" w:styleId="TableNormal">

</xml_diff>

<commit_message>
Formatted and deleted the paragraphs
</commit_message>
<xml_diff>
--- a/Synopsis.docx
+++ b/Synopsis.docx
@@ -2932,301 +2932,144 @@
       <w:pPr>
         <w:rPr>
           <w:rFonts w:ascii="Times New Roman" w:hAnsi="Times New Roman" w:cs="Times New Roman"/>
-          <w:sz w:val="24"/>
-          <w:szCs w:val="24"/>
-        </w:rPr>
-      </w:pPr>
-      <w:r>
-        <w:rPr>
-          <w:rFonts w:ascii="Times New Roman" w:hAnsi="Times New Roman" w:cs="Times New Roman"/>
-          <w:b/>
-          <w:bCs/>
-          <w:sz w:val="24"/>
-          <w:szCs w:val="24"/>
-        </w:rPr>
-        <w:t>1.2 Introduction - Existing System</w:t>
-      </w:r>
-    </w:p>
-    <w:p>
-      <w:pPr>
-        <w:rPr>
-          <w:rFonts w:ascii="Times New Roman" w:hAnsi="Times New Roman" w:cs="Times New Roman"/>
-          <w:sz w:val="24"/>
-          <w:szCs w:val="24"/>
-        </w:rPr>
-      </w:pPr>
-      <w:r>
-        <w:rPr>
-          <w:rFonts w:ascii="Times New Roman" w:hAnsi="Times New Roman" w:cs="Times New Roman"/>
-          <w:sz w:val="24"/>
-          <w:szCs w:val="24"/>
-        </w:rPr>
-        <w:t xml:space="preserve">The current system in place for managing student-related activities at the Institute of Information Technology &amp; Management (IITM) relies heavily on manual paperwork. As of now, there is no dedicated software specifically designed for this purpose. This implies that various tasks related to student management, including </w:t>
-      </w:r>
-      <w:r>
-        <w:rPr>
-          <w:rFonts w:ascii="Times New Roman" w:hAnsi="Times New Roman" w:cs="Times New Roman"/>
-          <w:sz w:val="24"/>
-          <w:szCs w:val="24"/>
-        </w:rPr>
-        <w:t>enrolment</w:t>
-      </w:r>
-      <w:r>
-        <w:rPr>
-          <w:rFonts w:ascii="Times New Roman" w:hAnsi="Times New Roman" w:cs="Times New Roman"/>
-          <w:sz w:val="24"/>
-          <w:szCs w:val="24"/>
-        </w:rPr>
-        <w:t>, course registration, attendance tracking, grading, and record-keeping, are predominantly handled through physical documentation.</w:t>
-      </w:r>
-    </w:p>
-    <w:p>
-      <w:pPr>
-        <w:rPr>
-          <w:rFonts w:ascii="Times New Roman" w:hAnsi="Times New Roman" w:cs="Times New Roman"/>
-          <w:sz w:val="24"/>
-          <w:szCs w:val="24"/>
-        </w:rPr>
-      </w:pPr>
-      <w:r>
-        <w:rPr>
-          <w:rFonts w:ascii="Times New Roman" w:hAnsi="Times New Roman" w:cs="Times New Roman"/>
-          <w:b/>
-          <w:bCs/>
-          <w:sz w:val="24"/>
-          <w:szCs w:val="24"/>
-        </w:rPr>
-        <w:t>Strengths of the Existing System:</w:t>
-      </w:r>
-    </w:p>
-    <w:p>
-      <w:pPr>
-        <w:numPr>
-          <w:ilvl w:val="0"/>
-          <w:numId w:val="4"/>
-        </w:numPr>
-        <w:rPr>
-          <w:rFonts w:ascii="Times New Roman" w:hAnsi="Times New Roman" w:cs="Times New Roman"/>
-          <w:sz w:val="24"/>
-          <w:szCs w:val="24"/>
-        </w:rPr>
-      </w:pPr>
-      <w:r>
-        <w:rPr>
-          <w:rFonts w:ascii="Times New Roman" w:hAnsi="Times New Roman" w:cs="Times New Roman"/>
-          <w:b/>
-          <w:bCs/>
-          <w:sz w:val="24"/>
-          <w:szCs w:val="24"/>
-        </w:rPr>
-        <w:t>Familiarity:</w:t>
-      </w:r>
-      <w:r>
-        <w:rPr>
-          <w:rFonts w:ascii="Times New Roman" w:hAnsi="Times New Roman" w:cs="Times New Roman"/>
-          <w:sz w:val="24"/>
-          <w:szCs w:val="24"/>
-        </w:rPr>
-        <w:t xml:space="preserve"> The reliance on paperwork may be familiar and comfortable for staff who have been using this system for an extended period. They may be accustomed to the established processes and forms.</w:t>
-      </w:r>
-    </w:p>
-    <w:p>
-      <w:pPr>
-        <w:numPr>
-          <w:ilvl w:val="0"/>
-          <w:numId w:val="4"/>
-        </w:numPr>
-        <w:rPr>
-          <w:rFonts w:ascii="Times New Roman" w:hAnsi="Times New Roman" w:cs="Times New Roman"/>
-          <w:sz w:val="24"/>
-          <w:szCs w:val="24"/>
-        </w:rPr>
-      </w:pPr>
-      <w:r>
-        <w:rPr>
-          <w:rFonts w:ascii="Times New Roman" w:hAnsi="Times New Roman" w:cs="Times New Roman"/>
-          <w:b/>
-          <w:bCs/>
-          <w:sz w:val="24"/>
-          <w:szCs w:val="24"/>
-        </w:rPr>
-        <w:t>Low Initial Investment:</w:t>
-      </w:r>
-      <w:r>
-        <w:rPr>
-          <w:rFonts w:ascii="Times New Roman" w:hAnsi="Times New Roman" w:cs="Times New Roman"/>
-          <w:sz w:val="24"/>
-          <w:szCs w:val="24"/>
-        </w:rPr>
-        <w:t xml:space="preserve"> Since no specialized software has been implemented, there was no initial cost associated with procuring or developing student management software.</w:t>
-      </w:r>
-    </w:p>
-    <w:p>
-      <w:pPr>
-        <w:numPr>
-          <w:ilvl w:val="0"/>
-          <w:numId w:val="4"/>
-        </w:numPr>
-        <w:rPr>
-          <w:rFonts w:ascii="Times New Roman" w:hAnsi="Times New Roman" w:cs="Times New Roman"/>
-          <w:sz w:val="24"/>
-          <w:szCs w:val="24"/>
-        </w:rPr>
-      </w:pPr>
-      <w:r>
-        <w:rPr>
-          <w:rFonts w:ascii="Times New Roman" w:hAnsi="Times New Roman" w:cs="Times New Roman"/>
-          <w:b/>
-          <w:bCs/>
-          <w:sz w:val="24"/>
-          <w:szCs w:val="24"/>
-        </w:rPr>
-        <w:t>No Technical Requirements:</w:t>
-      </w:r>
-      <w:r>
-        <w:rPr>
-          <w:rFonts w:ascii="Times New Roman" w:hAnsi="Times New Roman" w:cs="Times New Roman"/>
-          <w:sz w:val="24"/>
-          <w:szCs w:val="24"/>
-        </w:rPr>
-        <w:t xml:space="preserve"> As there is no software to install or maintain, there are no technical requirements beyond basic office equipment like paper, pens, and filing cabinets.</w:t>
-      </w:r>
-    </w:p>
-    <w:p>
-      <w:pPr>
-        <w:rPr>
-          <w:rFonts w:ascii="Times New Roman" w:hAnsi="Times New Roman" w:cs="Times New Roman"/>
-          <w:sz w:val="24"/>
-          <w:szCs w:val="24"/>
-        </w:rPr>
-      </w:pPr>
-      <w:r>
-        <w:rPr>
-          <w:rFonts w:ascii="Times New Roman" w:hAnsi="Times New Roman" w:cs="Times New Roman"/>
-          <w:b/>
-          <w:bCs/>
-          <w:sz w:val="24"/>
-          <w:szCs w:val="24"/>
-        </w:rPr>
-        <w:t>Weaknesses of the Existing System:</w:t>
-      </w:r>
-    </w:p>
-    <w:p>
-      <w:pPr>
-        <w:numPr>
-          <w:ilvl w:val="0"/>
-          <w:numId w:val="5"/>
-        </w:numPr>
-        <w:rPr>
-          <w:rFonts w:ascii="Times New Roman" w:hAnsi="Times New Roman" w:cs="Times New Roman"/>
-          <w:sz w:val="24"/>
-          <w:szCs w:val="24"/>
-        </w:rPr>
-      </w:pPr>
-      <w:r>
-        <w:rPr>
-          <w:rFonts w:ascii="Times New Roman" w:hAnsi="Times New Roman" w:cs="Times New Roman"/>
-          <w:b/>
-          <w:bCs/>
-          <w:sz w:val="24"/>
-          <w:szCs w:val="24"/>
-        </w:rPr>
-        <w:lastRenderedPageBreak/>
-        <w:t>Inefficiency and Time-Consuming:</w:t>
-      </w:r>
-      <w:r>
-        <w:rPr>
-          <w:rFonts w:ascii="Times New Roman" w:hAnsi="Times New Roman" w:cs="Times New Roman"/>
-          <w:sz w:val="24"/>
-          <w:szCs w:val="24"/>
-        </w:rPr>
-        <w:t xml:space="preserve"> Manual paperwork can be time-consuming and prone to errors. Tasks like data entry, record retrieval, and report generation are significantly slower compared to automated systems.</w:t>
-      </w:r>
-    </w:p>
-    <w:p>
-      <w:pPr>
-        <w:numPr>
-          <w:ilvl w:val="0"/>
-          <w:numId w:val="5"/>
-        </w:numPr>
-        <w:rPr>
-          <w:rFonts w:ascii="Times New Roman" w:hAnsi="Times New Roman" w:cs="Times New Roman"/>
-          <w:sz w:val="24"/>
-          <w:szCs w:val="24"/>
-        </w:rPr>
-      </w:pPr>
-      <w:r>
-        <w:rPr>
-          <w:rFonts w:ascii="Times New Roman" w:hAnsi="Times New Roman" w:cs="Times New Roman"/>
-          <w:b/>
-          <w:bCs/>
-          <w:sz w:val="24"/>
-          <w:szCs w:val="24"/>
-        </w:rPr>
-        <w:t>Limited Accessibility and Collaboration:</w:t>
-      </w:r>
-      <w:r>
-        <w:rPr>
-          <w:rFonts w:ascii="Times New Roman" w:hAnsi="Times New Roman" w:cs="Times New Roman"/>
-          <w:sz w:val="24"/>
-          <w:szCs w:val="24"/>
-        </w:rPr>
-        <w:t xml:space="preserve"> Physical documents are typically confined to specific locations, making it challenging for multiple stakeholders to access and collaborate on student-related information simultaneously.</w:t>
-      </w:r>
-    </w:p>
-    <w:p>
-      <w:pPr>
-        <w:numPr>
-          <w:ilvl w:val="0"/>
-          <w:numId w:val="5"/>
-        </w:numPr>
-      </w:pPr>
-      <w:r>
-        <w:rPr>
-          <w:b/>
-          <w:bCs/>
-        </w:rPr>
-        <w:t>Data Security and Integrity Concerns:</w:t>
-      </w:r>
-      <w:r>
-        <w:t xml:space="preserve"> Paper-based records are susceptible to damage, loss, or unauthorized access. There may be risks associated with data security and integrity.</w:t>
-      </w:r>
-    </w:p>
-    <w:p>
-      <w:pPr>
-        <w:numPr>
-          <w:ilvl w:val="0"/>
-          <w:numId w:val="5"/>
-        </w:numPr>
-      </w:pPr>
-      <w:r>
-        <w:rPr>
-          <w:b/>
-          <w:bCs/>
-        </w:rPr>
-        <w:t>Lack of Analytics and Reporting:</w:t>
-      </w:r>
-      <w:r>
-        <w:t xml:space="preserve"> The absence of dedicated software means that advanced analytical tools and reporting capabilities, which are valuable for decision-making and tracking performance, are unavailable.</w:t>
-      </w:r>
-    </w:p>
-    <w:p>
-      <w:pPr>
-        <w:numPr>
-          <w:ilvl w:val="0"/>
-          <w:numId w:val="5"/>
-        </w:numPr>
-      </w:pPr>
-      <w:r>
-        <w:rPr>
-          <w:b/>
-          <w:bCs/>
-        </w:rPr>
-        <w:t>Scalability Challenges:</w:t>
-      </w:r>
-      <w:r>
-        <w:t xml:space="preserve"> As the institution grows or evolves, the manual system may struggle to handle an increasing volume of student-related data and activities.</w:t>
-      </w:r>
+          <w:b/>
+          <w:bCs/>
+          <w:sz w:val="24"/>
+          <w:szCs w:val="24"/>
+        </w:rPr>
+      </w:pPr>
+    </w:p>
+    <w:p>
+      <w:pPr>
+        <w:rPr>
+          <w:rFonts w:ascii="Times New Roman" w:hAnsi="Times New Roman" w:cs="Times New Roman"/>
+          <w:b/>
+          <w:bCs/>
+          <w:sz w:val="24"/>
+          <w:szCs w:val="24"/>
+        </w:rPr>
+      </w:pPr>
+    </w:p>
+    <w:p>
+      <w:pPr>
+        <w:rPr>
+          <w:rFonts w:ascii="Times New Roman" w:hAnsi="Times New Roman" w:cs="Times New Roman"/>
+          <w:b/>
+          <w:bCs/>
+          <w:sz w:val="24"/>
+          <w:szCs w:val="24"/>
+        </w:rPr>
+      </w:pPr>
+    </w:p>
+    <w:p>
+      <w:pPr>
+        <w:rPr>
+          <w:rFonts w:ascii="Times New Roman" w:hAnsi="Times New Roman" w:cs="Times New Roman"/>
+          <w:b/>
+          <w:bCs/>
+          <w:sz w:val="24"/>
+          <w:szCs w:val="24"/>
+        </w:rPr>
+      </w:pPr>
+    </w:p>
+    <w:p>
+      <w:pPr>
+        <w:rPr>
+          <w:rFonts w:ascii="Times New Roman" w:hAnsi="Times New Roman" w:cs="Times New Roman"/>
+          <w:b/>
+          <w:bCs/>
+          <w:sz w:val="24"/>
+          <w:szCs w:val="24"/>
+        </w:rPr>
+      </w:pPr>
+    </w:p>
+    <w:p>
+      <w:pPr>
+        <w:rPr>
+          <w:rFonts w:ascii="Times New Roman" w:hAnsi="Times New Roman" w:cs="Times New Roman"/>
+          <w:b/>
+          <w:bCs/>
+          <w:sz w:val="24"/>
+          <w:szCs w:val="24"/>
+        </w:rPr>
+      </w:pPr>
+    </w:p>
+    <w:p>
+      <w:pPr>
+        <w:rPr>
+          <w:rFonts w:ascii="Times New Roman" w:hAnsi="Times New Roman" w:cs="Times New Roman"/>
+          <w:b/>
+          <w:bCs/>
+          <w:sz w:val="24"/>
+          <w:szCs w:val="24"/>
+        </w:rPr>
+      </w:pPr>
+    </w:p>
+    <w:p>
+      <w:pPr>
+        <w:rPr>
+          <w:rFonts w:ascii="Times New Roman" w:hAnsi="Times New Roman" w:cs="Times New Roman"/>
+          <w:b/>
+          <w:bCs/>
+          <w:sz w:val="24"/>
+          <w:szCs w:val="24"/>
+        </w:rPr>
+      </w:pPr>
+    </w:p>
+    <w:p>
+      <w:pPr>
+        <w:rPr>
+          <w:rFonts w:ascii="Times New Roman" w:hAnsi="Times New Roman" w:cs="Times New Roman"/>
+          <w:b/>
+          <w:bCs/>
+          <w:sz w:val="24"/>
+          <w:szCs w:val="24"/>
+        </w:rPr>
+      </w:pPr>
+    </w:p>
+    <w:p>
+      <w:pPr>
+        <w:rPr>
+          <w:rFonts w:ascii="Times New Roman" w:hAnsi="Times New Roman" w:cs="Times New Roman"/>
+          <w:b/>
+          <w:bCs/>
+          <w:sz w:val="24"/>
+          <w:szCs w:val="24"/>
+        </w:rPr>
+      </w:pPr>
+    </w:p>
+    <w:p>
+      <w:pPr>
+        <w:rPr>
+          <w:rFonts w:ascii="Times New Roman" w:hAnsi="Times New Roman" w:cs="Times New Roman"/>
+          <w:b/>
+          <w:bCs/>
+          <w:sz w:val="24"/>
+          <w:szCs w:val="24"/>
+        </w:rPr>
+      </w:pPr>
+    </w:p>
+    <w:p>
+      <w:pPr>
+        <w:rPr>
+          <w:rFonts w:ascii="Times New Roman" w:hAnsi="Times New Roman" w:cs="Times New Roman"/>
+          <w:b/>
+          <w:bCs/>
+          <w:sz w:val="24"/>
+          <w:szCs w:val="24"/>
+        </w:rPr>
+      </w:pPr>
+    </w:p>
+    <w:p>
+      <w:pPr>
+        <w:rPr>
+          <w:rFonts w:ascii="Times New Roman" w:hAnsi="Times New Roman" w:cs="Times New Roman"/>
+          <w:b/>
+          <w:bCs/>
+          <w:sz w:val="24"/>
+          <w:szCs w:val="24"/>
+        </w:rPr>
+      </w:pPr>
     </w:p>
     <w:p/>
     <w:p>
@@ -3246,6 +3089,7 @@
           <w:sz w:val="28"/>
           <w:szCs w:val="28"/>
         </w:rPr>
+        <w:lastRenderedPageBreak/>
         <w:t>1.2 Introduction -</w:t>
       </w:r>
       <w:r>

</xml_diff>